<commit_message>
Working Program with strange writer template
</commit_message>
<xml_diff>
--- a/TigerGenerator/TigerGenerator.Controls/Templates/Template16.docx
+++ b/TigerGenerator/TigerGenerator.Controls/Templates/Template16.docx
@@ -22,7 +22,7 @@
                 <wp:extent cx="5237018" cy="926275"/>
                 <wp:effectExtent l="0" t="0" r="20955" b="26670"/>
                 <wp:wrapNone/>
-                <wp:docPr id="16" name="TitleText"/>
+                <wp:docPr id="16" name="TextTitle"/>
                 <wp:cNvGraphicFramePr/>
                 <a:graphic xmlns:a="http://schemas.openxmlformats.org/drawingml/2006/main">
                   <a:graphicData uri="http://schemas.microsoft.com/office/word/2010/wordprocessingShape">
@@ -120,14 +120,11 @@
                                   </w14:gradFill>
                                 </w14:textFill>
                               </w:rPr>
-                              <w:t>ПІДЛІТКИ-1 (2005-2007)</w:t>
+                              <w:t>ПІДЛІТКИ-1 (2005-20</w:t>
                             </w:r>
                             <w:bookmarkStart w:id="0" w:name="_GoBack"/>
                             <w:bookmarkEnd w:id="0"/>
-                          </w:p>
-                          <w:p>
-                            <w:pPr>
-                              <w:jc w:val="center"/>
+                            <w:r>
                               <w:rPr>
                                 <w:b/>
                                 <w:color w:val="FF0000"/>
@@ -159,8 +156,12 @@
                                   </w14:gradFill>
                                 </w14:textFill>
                               </w:rPr>
-                            </w:pPr>
-                            <w:r>
+                              <w:t>07)</w:t>
+                            </w:r>
+                          </w:p>
+                          <w:p>
+                            <w:pPr>
+                              <w:jc w:val="center"/>
                               <w:rPr>
                                 <w:b/>
                                 <w:color w:val="FF0000"/>
@@ -192,9 +193,7 @@
                                   </w14:gradFill>
                                 </w14:textFill>
                               </w:rPr>
-                              <w:t xml:space="preserve">- 33 </w:t>
-                            </w:r>
-                            <w:proofErr w:type="spellStart"/>
+                            </w:pPr>
                             <w:r>
                               <w:rPr>
                                 <w:b/>
@@ -227,9 +226,9 @@
                                   </w14:gradFill>
                                 </w14:textFill>
                               </w:rPr>
-                              <w:t>кг</w:t>
-                            </w:r>
-                            <w:proofErr w:type="spellEnd"/>
+                              <w:t xml:space="preserve">- 33 </w:t>
+                            </w:r>
+                            <w:proofErr w:type="spellStart"/>
                             <w:r>
                               <w:rPr>
                                 <w:b/>
@@ -262,6 +261,41 @@
                                   </w14:gradFill>
                                 </w14:textFill>
                               </w:rPr>
+                              <w:t>кг</w:t>
+                            </w:r>
+                            <w:proofErr w:type="spellEnd"/>
+                            <w:r>
+                              <w:rPr>
+                                <w:b/>
+                                <w:color w:val="FF0000"/>
+                                <w:sz w:val="44"/>
+                                <w:szCs w:val="44"/>
+                                <w14:textFill>
+                                  <w14:gradFill>
+                                    <w14:gsLst>
+                                      <w14:gs w14:pos="0">
+                                        <w14:srgbClr w14:val="FF0000"/>
+                                      </w14:gs>
+                                      <w14:gs w14:pos="46000">
+                                        <w14:schemeClr w14:val="accent5">
+                                          <w14:lumMod w14:val="89000"/>
+                                        </w14:schemeClr>
+                                      </w14:gs>
+                                      <w14:gs w14:pos="46000">
+                                        <w14:schemeClr w14:val="accent5">
+                                          <w14:lumMod w14:val="75000"/>
+                                        </w14:schemeClr>
+                                      </w14:gs>
+                                      <w14:gs w14:pos="97000">
+                                        <w14:schemeClr w14:val="bg1"/>
+                                      </w14:gs>
+                                    </w14:gsLst>
+                                    <w14:path w14:path="circle">
+                                      <w14:fillToRect w14:l="0" w14:t="100000" w14:r="100000" w14:b="0"/>
+                                    </w14:path>
+                                  </w14:gradFill>
+                                </w14:textFill>
+                              </w:rPr>
                               <w:t xml:space="preserve"> / kg</w:t>
                             </w:r>
                           </w:p>
@@ -281,7 +315,7 @@
           </mc:Choice>
           <mc:Fallback>
             <w:pict>
-              <v:rect id="TitleText" o:spid="_x0000_s1026" style="position:absolute;margin-left:345.05pt;margin-top:-48.6pt;width:412.35pt;height:72.95pt;z-index:251716608;visibility:visible;mso-wrap-style:square;mso-wrap-distance-left:9pt;mso-wrap-distance-top:0;mso-wrap-distance-right:9pt;mso-wrap-distance-bottom:0;mso-position-horizontal:absolute;mso-position-horizontal-relative:text;mso-position-vertical:absolute;mso-position-vertical-relative:text;v-text-anchor:middle" o:gfxdata="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" fillcolor="#101010 [3024]" strokecolor="black [3200]" strokeweight=".5pt">
+              <v:rect id="TextTitle" o:spid="_x0000_s1026" style="position:absolute;margin-left:345.05pt;margin-top:-48.6pt;width:412.35pt;height:72.95pt;z-index:251716608;visibility:visible;mso-wrap-style:square;mso-wrap-distance-left:9pt;mso-wrap-distance-top:0;mso-wrap-distance-right:9pt;mso-wrap-distance-bottom:0;mso-position-horizontal:absolute;mso-position-horizontal-relative:text;mso-position-vertical:absolute;mso-position-vertical-relative:text;v-text-anchor:middle" o:gfxdata="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" fillcolor="#101010 [3024]" strokecolor="black [3200]" strokeweight=".5pt">
                 <v:fill color2="black [3168]" rotate="t" colors="0 #454545;.5 black;1 black" focus="100%" type="gradient">
                   <o:fill v:ext="view" type="gradientUnscaled"/>
                 </v:fill>
@@ -354,10 +388,44 @@
                             </w14:gradFill>
                           </w14:textFill>
                         </w:rPr>
-                        <w:t>ПІДЛІТКИ-1 (2005-2007)</w:t>
+                        <w:t>ПІДЛІТКИ-1 (2005-20</w:t>
                       </w:r>
                       <w:bookmarkStart w:id="1" w:name="_GoBack"/>
                       <w:bookmarkEnd w:id="1"/>
+                      <w:r>
+                        <w:rPr>
+                          <w:b/>
+                          <w:color w:val="FF0000"/>
+                          <w:sz w:val="44"/>
+                          <w:szCs w:val="44"/>
+                          <w14:textFill>
+                            <w14:gradFill>
+                              <w14:gsLst>
+                                <w14:gs w14:pos="0">
+                                  <w14:srgbClr w14:val="FF0000"/>
+                                </w14:gs>
+                                <w14:gs w14:pos="46000">
+                                  <w14:schemeClr w14:val="accent5">
+                                    <w14:lumMod w14:val="89000"/>
+                                  </w14:schemeClr>
+                                </w14:gs>
+                                <w14:gs w14:pos="46000">
+                                  <w14:schemeClr w14:val="accent5">
+                                    <w14:lumMod w14:val="75000"/>
+                                  </w14:schemeClr>
+                                </w14:gs>
+                                <w14:gs w14:pos="97000">
+                                  <w14:schemeClr w14:val="bg1"/>
+                                </w14:gs>
+                              </w14:gsLst>
+                              <w14:path w14:path="circle">
+                                <w14:fillToRect w14:l="0" w14:t="100000" w14:r="100000" w14:b="0"/>
+                              </w14:path>
+                            </w14:gradFill>
+                          </w14:textFill>
+                        </w:rPr>
+                        <w:t>07)</w:t>
+                      </w:r>
                     </w:p>
                     <w:p>
                       <w:pPr>
@@ -6097,7 +6165,7 @@
 </file>
 
 <file path=customXml/itemProps1.xml><?xml version="1.0" encoding="utf-8"?>
-<ds:datastoreItem xmlns:ds="http://schemas.openxmlformats.org/officeDocument/2006/customXml" ds:itemID="{0DACD2BB-B441-44CA-A4AE-70A6A05952B9}">
+<ds:datastoreItem xmlns:ds="http://schemas.openxmlformats.org/officeDocument/2006/customXml" ds:itemID="{A24706EB-848E-4DAA-A57F-7B7828D9A441}">
   <ds:schemaRefs>
     <ds:schemaRef ds:uri="http://schemas.openxmlformats.org/officeDocument/2006/bibliography"/>
   </ds:schemaRefs>

</xml_diff>

<commit_message>
#1 Fixed incorrect clustering
</commit_message>
<xml_diff>
--- a/TigerGenerator/TigerGenerator.Controls/Templates/Template16.docx
+++ b/TigerGenerator/TigerGenerator.Controls/Templates/Template16.docx
@@ -2,11 +2,17 @@
 <file path=word/document.xml><?xml version="1.0" encoding="utf-8"?>
 <w:document xmlns:wpc="http://schemas.microsoft.com/office/word/2010/wordprocessingCanvas" xmlns:cx="http://schemas.microsoft.com/office/drawing/2014/chartex" xmlns:cx1="http://schemas.microsoft.com/office/drawing/2015/9/8/chartex" xmlns:cx2="http://schemas.microsoft.com/office/drawing/2015/10/21/chartex" xmlns:cx3="http://schemas.microsoft.com/office/drawing/2016/5/9/chartex" xmlns:cx4="http://schemas.microsoft.com/office/drawing/2016/5/10/chartex" xmlns:cx5="http://schemas.microsoft.com/office/drawing/2016/5/11/chartex" xmlns:cx6="http://schemas.microsoft.com/office/drawing/2016/5/12/chartex" xmlns:cx7="http://schemas.microsoft.com/office/drawing/2016/5/13/chartex" xmlns:cx8="http://schemas.microsoft.com/office/drawing/2016/5/14/chartex" xmlns:mc="http://schemas.openxmlformats.org/markup-compatibility/2006" xmlns:aink="http://schemas.microsoft.com/office/drawing/2016/ink" xmlns:am3d="http://schemas.microsoft.com/office/drawing/2017/model3d" xmlns:o="urn:schemas-microsoft-com:office:office" xmlns:r="http://schemas.openxmlformats.org/officeDocument/2006/relationships" xmlns:m="http://schemas.openxmlformats.org/officeDocument/2006/math" xmlns:v="urn:schemas-microsoft-com:vml" xmlns:wp14="http://schemas.microsoft.com/office/word/2010/wordprocessingDrawing" xmlns:wp="http://schemas.openxmlformats.org/drawingml/2006/wordprocessingDrawing" xmlns:w10="urn:schemas-microsoft-com:office:word" xmlns:w="http://schemas.openxmlformats.org/wordprocessingml/2006/main" xmlns:w14="http://schemas.microsoft.com/office/word/2010/wordml" xmlns:w15="http://schemas.microsoft.com/office/word/2012/wordml" xmlns:w16cid="http://schemas.microsoft.com/office/word/2016/wordml/cid" xmlns:w16se="http://schemas.microsoft.com/office/word/2015/wordml/symex" xmlns:wpg="http://schemas.microsoft.com/office/word/2010/wordprocessingGroup" xmlns:wpi="http://schemas.microsoft.com/office/word/2010/wordprocessingInk" xmlns:wne="http://schemas.microsoft.com/office/word/2006/wordml" xmlns:wps="http://schemas.microsoft.com/office/word/2010/wordprocessingShape" mc:Ignorable="w14 w15 w16se w16cid wp14">
   <w:body>
+    <w:bookmarkStart w:id="0" w:name="_GoBack"/>
+    <w:bookmarkEnd w:id="0"/>
     <w:p>
+      <w:pPr>
+        <w:rPr>
+          <w:rFonts w:cstheme="minorHAnsi"/>
+        </w:rPr>
+      </w:pPr>
       <w:r>
         <w:rPr>
-          <w:noProof/>
-          <w:color w:val="FF0000"/>
+          <w:rFonts w:cstheme="minorHAnsi"/>
         </w:rPr>
         <mc:AlternateContent>
           <mc:Choice Requires="wps">
@@ -120,11 +126,12 @@
                                   </w14:gradFill>
                                 </w14:textFill>
                               </w:rPr>
-                              <w:t>ПІДЛІТКИ-1 (2005-20</w:t>
-                            </w:r>
-                            <w:bookmarkStart w:id="0" w:name="_GoBack"/>
-                            <w:bookmarkEnd w:id="0"/>
-                            <w:r>
+                              <w:t>ПІДЛІТКИ-1 (2005-2007)</w:t>
+                            </w:r>
+                          </w:p>
+                          <w:p>
+                            <w:pPr>
+                              <w:jc w:val="center"/>
                               <w:rPr>
                                 <w:b/>
                                 <w:color w:val="FF0000"/>
@@ -156,12 +163,8 @@
                                   </w14:gradFill>
                                 </w14:textFill>
                               </w:rPr>
-                              <w:t>07)</w:t>
-                            </w:r>
-                          </w:p>
-                          <w:p>
-                            <w:pPr>
-                              <w:jc w:val="center"/>
+                            </w:pPr>
+                            <w:r>
                               <w:rPr>
                                 <w:b/>
                                 <w:color w:val="FF0000"/>
@@ -193,7 +196,9 @@
                                   </w14:gradFill>
                                 </w14:textFill>
                               </w:rPr>
-                            </w:pPr>
+                              <w:t xml:space="preserve">- 33 </w:t>
+                            </w:r>
+                            <w:proofErr w:type="spellStart"/>
                             <w:r>
                               <w:rPr>
                                 <w:b/>
@@ -226,9 +231,9 @@
                                   </w14:gradFill>
                                 </w14:textFill>
                               </w:rPr>
-                              <w:t xml:space="preserve">- 33 </w:t>
-                            </w:r>
-                            <w:proofErr w:type="spellStart"/>
+                              <w:t>кг</w:t>
+                            </w:r>
+                            <w:proofErr w:type="spellEnd"/>
                             <w:r>
                               <w:rPr>
                                 <w:b/>
@@ -261,41 +266,6 @@
                                   </w14:gradFill>
                                 </w14:textFill>
                               </w:rPr>
-                              <w:t>кг</w:t>
-                            </w:r>
-                            <w:proofErr w:type="spellEnd"/>
-                            <w:r>
-                              <w:rPr>
-                                <w:b/>
-                                <w:color w:val="FF0000"/>
-                                <w:sz w:val="44"/>
-                                <w:szCs w:val="44"/>
-                                <w14:textFill>
-                                  <w14:gradFill>
-                                    <w14:gsLst>
-                                      <w14:gs w14:pos="0">
-                                        <w14:srgbClr w14:val="FF0000"/>
-                                      </w14:gs>
-                                      <w14:gs w14:pos="46000">
-                                        <w14:schemeClr w14:val="accent5">
-                                          <w14:lumMod w14:val="89000"/>
-                                        </w14:schemeClr>
-                                      </w14:gs>
-                                      <w14:gs w14:pos="46000">
-                                        <w14:schemeClr w14:val="accent5">
-                                          <w14:lumMod w14:val="75000"/>
-                                        </w14:schemeClr>
-                                      </w14:gs>
-                                      <w14:gs w14:pos="97000">
-                                        <w14:schemeClr w14:val="bg1"/>
-                                      </w14:gs>
-                                    </w14:gsLst>
-                                    <w14:path w14:path="circle">
-                                      <w14:fillToRect w14:l="0" w14:t="100000" w14:r="100000" w14:b="0"/>
-                                    </w14:path>
-                                  </w14:gradFill>
-                                </w14:textFill>
-                              </w:rPr>
                               <w:t xml:space="preserve"> / kg</w:t>
                             </w:r>
                           </w:p>
@@ -576,7 +546,7 @@
       </w:r>
       <w:r>
         <w:rPr>
-          <w:noProof/>
+          <w:rFonts w:cstheme="minorHAnsi"/>
         </w:rPr>
         <mc:AlternateContent>
           <mc:Choice Requires="wps">
@@ -661,7 +631,7 @@
       </w:r>
       <w:r>
         <w:rPr>
-          <w:noProof/>
+          <w:rFonts w:cstheme="minorHAnsi"/>
         </w:rPr>
         <mc:AlternateContent>
           <mc:Choice Requires="wps">
@@ -735,8 +705,7 @@
       </w:r>
       <w:r>
         <w:rPr>
-          <w:noProof/>
-          <w:color w:val="FF0000"/>
+          <w:rFonts w:cstheme="minorHAnsi"/>
         </w:rPr>
         <mc:AlternateContent>
           <mc:Choice Requires="wps">
@@ -810,7 +779,7 @@
       </w:r>
       <w:r>
         <w:rPr>
-          <w:noProof/>
+          <w:rFonts w:cstheme="minorHAnsi"/>
         </w:rPr>
         <mc:AlternateContent>
           <mc:Choice Requires="wps">
@@ -884,7 +853,7 @@
       </w:r>
       <w:r>
         <w:rPr>
-          <w:noProof/>
+          <w:rFonts w:cstheme="minorHAnsi"/>
         </w:rPr>
         <mc:AlternateContent>
           <mc:Choice Requires="wps">
@@ -958,7 +927,7 @@
       </w:r>
       <w:r>
         <w:rPr>
-          <w:noProof/>
+          <w:rFonts w:cstheme="minorHAnsi"/>
         </w:rPr>
         <mc:AlternateContent>
           <mc:Choice Requires="wps">
@@ -1032,7 +1001,7 @@
       </w:r>
       <w:r>
         <w:rPr>
-          <w:noProof/>
+          <w:rFonts w:cstheme="minorHAnsi"/>
         </w:rPr>
         <mc:AlternateContent>
           <mc:Choice Requires="wps">
@@ -1106,7 +1075,7 @@
       </w:r>
       <w:r>
         <w:rPr>
-          <w:noProof/>
+          <w:rFonts w:cstheme="minorHAnsi"/>
         </w:rPr>
         <mc:AlternateContent>
           <mc:Choice Requires="wps">
@@ -1180,7 +1149,7 @@
       </w:r>
       <w:r>
         <w:rPr>
-          <w:noProof/>
+          <w:rFonts w:cstheme="minorHAnsi"/>
         </w:rPr>
         <mc:AlternateContent>
           <mc:Choice Requires="wps">
@@ -1254,7 +1223,7 @@
       </w:r>
       <w:r>
         <w:rPr>
-          <w:noProof/>
+          <w:rFonts w:cstheme="minorHAnsi"/>
         </w:rPr>
         <mc:AlternateContent>
           <mc:Choice Requires="wps">
@@ -1328,7 +1297,7 @@
       </w:r>
       <w:r>
         <w:rPr>
-          <w:noProof/>
+          <w:rFonts w:cstheme="minorHAnsi"/>
         </w:rPr>
         <mc:AlternateContent>
           <mc:Choice Requires="wps">
@@ -1402,7 +1371,7 @@
       </w:r>
       <w:r>
         <w:rPr>
-          <w:noProof/>
+          <w:rFonts w:cstheme="minorHAnsi"/>
         </w:rPr>
         <mc:AlternateContent>
           <mc:Choice Requires="wps">
@@ -1476,7 +1445,7 @@
       </w:r>
       <w:r>
         <w:rPr>
-          <w:noProof/>
+          <w:rFonts w:cstheme="minorHAnsi"/>
         </w:rPr>
         <mc:AlternateContent>
           <mc:Choice Requires="wps">
@@ -1652,7 +1621,7 @@
       </w:r>
       <w:r>
         <w:rPr>
-          <w:noProof/>
+          <w:rFonts w:cstheme="minorHAnsi"/>
         </w:rPr>
         <mc:AlternateContent>
           <mc:Choice Requires="wps">
@@ -1828,7 +1797,7 @@
       </w:r>
       <w:r>
         <w:rPr>
-          <w:noProof/>
+          <w:rFonts w:cstheme="minorHAnsi"/>
         </w:rPr>
         <mc:AlternateContent>
           <mc:Choice Requires="wps">
@@ -1899,7 +1868,7 @@
       </w:r>
       <w:r>
         <w:rPr>
-          <w:noProof/>
+          <w:rFonts w:cstheme="minorHAnsi"/>
         </w:rPr>
         <mc:AlternateContent>
           <mc:Choice Requires="wps">
@@ -1970,7 +1939,7 @@
       </w:r>
       <w:r>
         <w:rPr>
-          <w:noProof/>
+          <w:rFonts w:cstheme="minorHAnsi"/>
         </w:rPr>
         <mc:AlternateContent>
           <mc:Choice Requires="wps">
@@ -2146,7 +2115,7 @@
       </w:r>
       <w:r>
         <w:rPr>
-          <w:noProof/>
+          <w:rFonts w:cstheme="minorHAnsi"/>
         </w:rPr>
         <mc:AlternateContent>
           <mc:Choice Requires="wps">
@@ -2322,7 +2291,7 @@
       </w:r>
       <w:r>
         <w:rPr>
-          <w:noProof/>
+          <w:rFonts w:cstheme="minorHAnsi"/>
         </w:rPr>
         <mc:AlternateContent>
           <mc:Choice Requires="wps">
@@ -2393,7 +2362,7 @@
       </w:r>
       <w:r>
         <w:rPr>
-          <w:noProof/>
+          <w:rFonts w:cstheme="minorHAnsi"/>
         </w:rPr>
         <mc:AlternateContent>
           <mc:Choice Requires="wps">
@@ -2464,7 +2433,7 @@
       </w:r>
       <w:r>
         <w:rPr>
-          <w:noProof/>
+          <w:rFonts w:cstheme="minorHAnsi"/>
         </w:rPr>
         <mc:AlternateContent>
           <mc:Choice Requires="wps">
@@ -2644,7 +2613,7 @@
       </w:r>
       <w:r>
         <w:rPr>
-          <w:noProof/>
+          <w:rFonts w:cstheme="minorHAnsi"/>
         </w:rPr>
         <mc:AlternateContent>
           <mc:Choice Requires="wps">
@@ -2824,7 +2793,7 @@
       </w:r>
       <w:r>
         <w:rPr>
-          <w:noProof/>
+          <w:rFonts w:cstheme="minorHAnsi"/>
         </w:rPr>
         <mc:AlternateContent>
           <mc:Choice Requires="wps">
@@ -2899,7 +2868,7 @@
       </w:r>
       <w:r>
         <w:rPr>
-          <w:noProof/>
+          <w:rFonts w:cstheme="minorHAnsi"/>
         </w:rPr>
         <mc:AlternateContent>
           <mc:Choice Requires="wps">
@@ -2974,7 +2943,7 @@
       </w:r>
       <w:r>
         <w:rPr>
-          <w:noProof/>
+          <w:rFonts w:cstheme="minorHAnsi"/>
         </w:rPr>
         <mc:AlternateContent>
           <mc:Choice Requires="wps">
@@ -3154,7 +3123,7 @@
       </w:r>
       <w:r>
         <w:rPr>
-          <w:noProof/>
+          <w:rFonts w:cstheme="minorHAnsi"/>
         </w:rPr>
         <mc:AlternateContent>
           <mc:Choice Requires="wps">
@@ -3334,7 +3303,7 @@
       </w:r>
       <w:r>
         <w:rPr>
-          <w:noProof/>
+          <w:rFonts w:cstheme="minorHAnsi"/>
         </w:rPr>
         <mc:AlternateContent>
           <mc:Choice Requires="wps">
@@ -3409,7 +3378,7 @@
       </w:r>
       <w:r>
         <w:rPr>
-          <w:noProof/>
+          <w:rFonts w:cstheme="minorHAnsi"/>
         </w:rPr>
         <mc:AlternateContent>
           <mc:Choice Requires="wps">
@@ -3484,7 +3453,7 @@
       </w:r>
       <w:r>
         <w:rPr>
-          <w:noProof/>
+          <w:rFonts w:cstheme="minorHAnsi"/>
         </w:rPr>
         <mc:AlternateContent>
           <mc:Choice Requires="wps">
@@ -3551,7 +3520,7 @@
       </w:r>
       <w:r>
         <w:rPr>
-          <w:noProof/>
+          <w:rFonts w:cstheme="minorHAnsi"/>
         </w:rPr>
         <mc:AlternateContent>
           <mc:Choice Requires="wps">
@@ -3618,7 +3587,7 @@
       </w:r>
       <w:r>
         <w:rPr>
-          <w:noProof/>
+          <w:rFonts w:cstheme="minorHAnsi"/>
         </w:rPr>
         <mc:AlternateContent>
           <mc:Choice Requires="wps">
@@ -3798,7 +3767,7 @@
       </w:r>
       <w:r>
         <w:rPr>
-          <w:noProof/>
+          <w:rFonts w:cstheme="minorHAnsi"/>
         </w:rPr>
         <mc:AlternateContent>
           <mc:Choice Requires="wps">
@@ -3978,7 +3947,7 @@
       </w:r>
       <w:r>
         <w:rPr>
-          <w:noProof/>
+          <w:rFonts w:cstheme="minorHAnsi"/>
         </w:rPr>
         <mc:AlternateContent>
           <mc:Choice Requires="wps">
@@ -4045,7 +4014,7 @@
       </w:r>
       <w:r>
         <w:rPr>
-          <w:noProof/>
+          <w:rFonts w:cstheme="minorHAnsi"/>
         </w:rPr>
         <mc:AlternateContent>
           <mc:Choice Requires="wps">
@@ -4112,7 +4081,7 @@
       </w:r>
       <w:r>
         <w:rPr>
-          <w:noProof/>
+          <w:rFonts w:cstheme="minorHAnsi"/>
         </w:rPr>
         <mc:AlternateContent>
           <mc:Choice Requires="wps">
@@ -4292,7 +4261,7 @@
       </w:r>
       <w:r>
         <w:rPr>
-          <w:noProof/>
+          <w:rFonts w:cstheme="minorHAnsi"/>
         </w:rPr>
         <mc:AlternateContent>
           <mc:Choice Requires="wps">
@@ -4472,7 +4441,7 @@
       </w:r>
       <w:r>
         <w:rPr>
-          <w:noProof/>
+          <w:rFonts w:cstheme="minorHAnsi"/>
         </w:rPr>
         <mc:AlternateContent>
           <mc:Choice Requires="wps">
@@ -4535,7 +4504,7 @@
       </w:r>
       <w:r>
         <w:rPr>
-          <w:noProof/>
+          <w:rFonts w:cstheme="minorHAnsi"/>
         </w:rPr>
         <mc:AlternateContent>
           <mc:Choice Requires="wps">
@@ -4598,7 +4567,7 @@
       </w:r>
       <w:r>
         <w:rPr>
-          <w:noProof/>
+          <w:rFonts w:cstheme="minorHAnsi"/>
         </w:rPr>
         <mc:AlternateContent>
           <mc:Choice Requires="wps">
@@ -4774,7 +4743,7 @@
       </w:r>
       <w:r>
         <w:rPr>
-          <w:noProof/>
+          <w:rFonts w:cstheme="minorHAnsi"/>
         </w:rPr>
         <mc:AlternateContent>
           <mc:Choice Requires="wps">
@@ -4950,7 +4919,7 @@
       </w:r>
       <w:r>
         <w:rPr>
-          <w:noProof/>
+          <w:rFonts w:cstheme="minorHAnsi"/>
         </w:rPr>
         <mc:AlternateContent>
           <mc:Choice Requires="wps">
@@ -5013,7 +4982,7 @@
       </w:r>
       <w:r>
         <w:rPr>
-          <w:noProof/>
+          <w:rFonts w:cstheme="minorHAnsi"/>
         </w:rPr>
         <mc:AlternateContent>
           <mc:Choice Requires="wps">
@@ -5076,7 +5045,7 @@
       </w:r>
       <w:r>
         <w:rPr>
-          <w:noProof/>
+          <w:rFonts w:cstheme="minorHAnsi"/>
         </w:rPr>
         <mc:AlternateContent>
           <mc:Choice Requires="wps">
@@ -5252,7 +5221,7 @@
       </w:r>
       <w:r>
         <w:rPr>
-          <w:noProof/>
+          <w:rFonts w:cstheme="minorHAnsi"/>
         </w:rPr>
         <mc:AlternateContent>
           <mc:Choice Requires="wps">
@@ -6165,7 +6134,7 @@
 </file>
 
 <file path=customXml/itemProps1.xml><?xml version="1.0" encoding="utf-8"?>
-<ds:datastoreItem xmlns:ds="http://schemas.openxmlformats.org/officeDocument/2006/customXml" ds:itemID="{A24706EB-848E-4DAA-A57F-7B7828D9A441}">
+<ds:datastoreItem xmlns:ds="http://schemas.openxmlformats.org/officeDocument/2006/customXml" ds:itemID="{8E4BF986-CA0E-4CF9-8099-91EFBDC119FB}">
   <ds:schemaRefs>
     <ds:schemaRef ds:uri="http://schemas.openxmlformats.org/officeDocument/2006/bibliography"/>
   </ds:schemaRefs>

</xml_diff>

<commit_message>
#5 Changed templates title font
</commit_message>
<xml_diff>
--- a/TigerGenerator/TigerGenerator.Controls/Templates/Template16.docx
+++ b/TigerGenerator/TigerGenerator.Controls/Templates/Template16.docx
@@ -2,17 +2,18 @@
 <file path=word/document.xml><?xml version="1.0" encoding="utf-8"?>
 <w:document xmlns:wpc="http://schemas.microsoft.com/office/word/2010/wordprocessingCanvas" xmlns:cx="http://schemas.microsoft.com/office/drawing/2014/chartex" xmlns:cx1="http://schemas.microsoft.com/office/drawing/2015/9/8/chartex" xmlns:cx2="http://schemas.microsoft.com/office/drawing/2015/10/21/chartex" xmlns:cx3="http://schemas.microsoft.com/office/drawing/2016/5/9/chartex" xmlns:cx4="http://schemas.microsoft.com/office/drawing/2016/5/10/chartex" xmlns:cx5="http://schemas.microsoft.com/office/drawing/2016/5/11/chartex" xmlns:cx6="http://schemas.microsoft.com/office/drawing/2016/5/12/chartex" xmlns:cx7="http://schemas.microsoft.com/office/drawing/2016/5/13/chartex" xmlns:cx8="http://schemas.microsoft.com/office/drawing/2016/5/14/chartex" xmlns:mc="http://schemas.openxmlformats.org/markup-compatibility/2006" xmlns:aink="http://schemas.microsoft.com/office/drawing/2016/ink" xmlns:am3d="http://schemas.microsoft.com/office/drawing/2017/model3d" xmlns:o="urn:schemas-microsoft-com:office:office" xmlns:r="http://schemas.openxmlformats.org/officeDocument/2006/relationships" xmlns:m="http://schemas.openxmlformats.org/officeDocument/2006/math" xmlns:v="urn:schemas-microsoft-com:vml" xmlns:wp14="http://schemas.microsoft.com/office/word/2010/wordprocessingDrawing" xmlns:wp="http://schemas.openxmlformats.org/drawingml/2006/wordprocessingDrawing" xmlns:w10="urn:schemas-microsoft-com:office:word" xmlns:w="http://schemas.openxmlformats.org/wordprocessingml/2006/main" xmlns:w14="http://schemas.microsoft.com/office/word/2010/wordml" xmlns:w15="http://schemas.microsoft.com/office/word/2012/wordml" xmlns:w16cid="http://schemas.microsoft.com/office/word/2016/wordml/cid" xmlns:w16se="http://schemas.microsoft.com/office/word/2015/wordml/symex" xmlns:wpg="http://schemas.microsoft.com/office/word/2010/wordprocessingGroup" xmlns:wpi="http://schemas.microsoft.com/office/word/2010/wordprocessingInk" xmlns:wne="http://schemas.microsoft.com/office/word/2006/wordml" xmlns:wps="http://schemas.microsoft.com/office/word/2010/wordprocessingShape" mc:Ignorable="w14 w15 w16se w16cid wp14">
   <w:body>
-    <w:bookmarkStart w:id="0" w:name="_GoBack"/>
-    <w:bookmarkEnd w:id="0"/>
     <w:p>
       <w:pPr>
         <w:rPr>
           <w:rFonts w:cstheme="minorHAnsi"/>
         </w:rPr>
       </w:pPr>
+      <w:bookmarkStart w:id="0" w:name="_GoBack"/>
+      <w:bookmarkEnd w:id="0"/>
       <w:r>
         <w:rPr>
           <w:rFonts w:cstheme="minorHAnsi"/>
+          <w:noProof/>
         </w:rPr>
         <mc:AlternateContent>
           <mc:Choice Requires="wps">
@@ -26,7 +27,7 @@
                   <wp:posOffset>-617517</wp:posOffset>
                 </wp:positionV>
                 <wp:extent cx="5237018" cy="926275"/>
-                <wp:effectExtent l="0" t="0" r="20955" b="26670"/>
+                <wp:effectExtent l="0" t="0" r="1905" b="7620"/>
                 <wp:wrapNone/>
                 <wp:docPr id="16" name="TextTitle"/>
                 <wp:cNvGraphicFramePr/>
@@ -42,19 +43,22 @@
                         <a:prstGeom prst="rect">
                           <a:avLst/>
                         </a:prstGeom>
+                        <a:ln>
+                          <a:noFill/>
+                        </a:ln>
                       </wps:spPr>
                       <wps:style>
-                        <a:lnRef idx="1">
+                        <a:lnRef idx="2">
                           <a:schemeClr val="dk1"/>
                         </a:lnRef>
-                        <a:fillRef idx="3">
-                          <a:schemeClr val="dk1"/>
+                        <a:fillRef idx="1">
+                          <a:schemeClr val="lt1"/>
                         </a:fillRef>
-                        <a:effectRef idx="2">
+                        <a:effectRef idx="0">
                           <a:schemeClr val="dk1"/>
                         </a:effectRef>
                         <a:fontRef idx="minor">
-                          <a:schemeClr val="lt1"/>
+                          <a:schemeClr val="dk1"/>
                         </a:fontRef>
                       </wps:style>
                       <wps:txbx>
@@ -64,67 +68,17 @@
                               <w:jc w:val="center"/>
                               <w:rPr>
                                 <w:b/>
-                                <w:color w:val="FF0000"/>
+                                <w:color w:val="000000" w:themeColor="text1"/>
                                 <w:sz w:val="44"/>
                                 <w:szCs w:val="44"/>
-                                <w14:textFill>
-                                  <w14:gradFill>
-                                    <w14:gsLst>
-                                      <w14:gs w14:pos="0">
-                                        <w14:srgbClr w14:val="FF0000"/>
-                                      </w14:gs>
-                                      <w14:gs w14:pos="46000">
-                                        <w14:schemeClr w14:val="accent5">
-                                          <w14:lumMod w14:val="89000"/>
-                                        </w14:schemeClr>
-                                      </w14:gs>
-                                      <w14:gs w14:pos="46000">
-                                        <w14:schemeClr w14:val="accent5">
-                                          <w14:lumMod w14:val="75000"/>
-                                        </w14:schemeClr>
-                                      </w14:gs>
-                                      <w14:gs w14:pos="97000">
-                                        <w14:schemeClr w14:val="bg1"/>
-                                      </w14:gs>
-                                    </w14:gsLst>
-                                    <w14:path w14:path="circle">
-                                      <w14:fillToRect w14:l="0" w14:t="100000" w14:r="100000" w14:b="0"/>
-                                    </w14:path>
-                                  </w14:gradFill>
-                                </w14:textFill>
                               </w:rPr>
                             </w:pPr>
                             <w:r>
                               <w:rPr>
                                 <w:b/>
-                                <w:color w:val="FF0000"/>
+                                <w:color w:val="000000" w:themeColor="text1"/>
                                 <w:sz w:val="44"/>
                                 <w:szCs w:val="44"/>
-                                <w14:textFill>
-                                  <w14:gradFill>
-                                    <w14:gsLst>
-                                      <w14:gs w14:pos="0">
-                                        <w14:srgbClr w14:val="FF0000"/>
-                                      </w14:gs>
-                                      <w14:gs w14:pos="46000">
-                                        <w14:schemeClr w14:val="accent5">
-                                          <w14:lumMod w14:val="89000"/>
-                                        </w14:schemeClr>
-                                      </w14:gs>
-                                      <w14:gs w14:pos="46000">
-                                        <w14:schemeClr w14:val="accent5">
-                                          <w14:lumMod w14:val="75000"/>
-                                        </w14:schemeClr>
-                                      </w14:gs>
-                                      <w14:gs w14:pos="97000">
-                                        <w14:schemeClr w14:val="bg1"/>
-                                      </w14:gs>
-                                    </w14:gsLst>
-                                    <w14:path w14:path="circle">
-                                      <w14:fillToRect w14:l="0" w14:t="100000" w14:r="100000" w14:b="0"/>
-                                    </w14:path>
-                                  </w14:gradFill>
-                                </w14:textFill>
                               </w:rPr>
                               <w:t>ПІДЛІТКИ-1 (2005-2007)</w:t>
                             </w:r>
@@ -134,67 +88,17 @@
                               <w:jc w:val="center"/>
                               <w:rPr>
                                 <w:b/>
-                                <w:color w:val="FF0000"/>
+                                <w:color w:val="000000" w:themeColor="text1"/>
                                 <w:sz w:val="44"/>
                                 <w:szCs w:val="44"/>
-                                <w14:textFill>
-                                  <w14:gradFill>
-                                    <w14:gsLst>
-                                      <w14:gs w14:pos="0">
-                                        <w14:srgbClr w14:val="FF0000"/>
-                                      </w14:gs>
-                                      <w14:gs w14:pos="46000">
-                                        <w14:schemeClr w14:val="accent5">
-                                          <w14:lumMod w14:val="89000"/>
-                                        </w14:schemeClr>
-                                      </w14:gs>
-                                      <w14:gs w14:pos="46000">
-                                        <w14:schemeClr w14:val="accent5">
-                                          <w14:lumMod w14:val="75000"/>
-                                        </w14:schemeClr>
-                                      </w14:gs>
-                                      <w14:gs w14:pos="97000">
-                                        <w14:schemeClr w14:val="bg1"/>
-                                      </w14:gs>
-                                    </w14:gsLst>
-                                    <w14:path w14:path="circle">
-                                      <w14:fillToRect w14:l="0" w14:t="100000" w14:r="100000" w14:b="0"/>
-                                    </w14:path>
-                                  </w14:gradFill>
-                                </w14:textFill>
                               </w:rPr>
                             </w:pPr>
                             <w:r>
                               <w:rPr>
                                 <w:b/>
-                                <w:color w:val="FF0000"/>
+                                <w:color w:val="000000" w:themeColor="text1"/>
                                 <w:sz w:val="44"/>
                                 <w:szCs w:val="44"/>
-                                <w14:textFill>
-                                  <w14:gradFill>
-                                    <w14:gsLst>
-                                      <w14:gs w14:pos="0">
-                                        <w14:srgbClr w14:val="FF0000"/>
-                                      </w14:gs>
-                                      <w14:gs w14:pos="46000">
-                                        <w14:schemeClr w14:val="accent5">
-                                          <w14:lumMod w14:val="89000"/>
-                                        </w14:schemeClr>
-                                      </w14:gs>
-                                      <w14:gs w14:pos="46000">
-                                        <w14:schemeClr w14:val="accent5">
-                                          <w14:lumMod w14:val="75000"/>
-                                        </w14:schemeClr>
-                                      </w14:gs>
-                                      <w14:gs w14:pos="97000">
-                                        <w14:schemeClr w14:val="bg1"/>
-                                      </w14:gs>
-                                    </w14:gsLst>
-                                    <w14:path w14:path="circle">
-                                      <w14:fillToRect w14:l="0" w14:t="100000" w14:r="100000" w14:b="0"/>
-                                    </w14:path>
-                                  </w14:gradFill>
-                                </w14:textFill>
                               </w:rPr>
                               <w:t xml:space="preserve">- 33 </w:t>
                             </w:r>
@@ -202,34 +106,9 @@
                             <w:r>
                               <w:rPr>
                                 <w:b/>
-                                <w:color w:val="FF0000"/>
+                                <w:color w:val="000000" w:themeColor="text1"/>
                                 <w:sz w:val="44"/>
                                 <w:szCs w:val="44"/>
-                                <w14:textFill>
-                                  <w14:gradFill>
-                                    <w14:gsLst>
-                                      <w14:gs w14:pos="0">
-                                        <w14:srgbClr w14:val="FF0000"/>
-                                      </w14:gs>
-                                      <w14:gs w14:pos="46000">
-                                        <w14:schemeClr w14:val="accent5">
-                                          <w14:lumMod w14:val="89000"/>
-                                        </w14:schemeClr>
-                                      </w14:gs>
-                                      <w14:gs w14:pos="46000">
-                                        <w14:schemeClr w14:val="accent5">
-                                          <w14:lumMod w14:val="75000"/>
-                                        </w14:schemeClr>
-                                      </w14:gs>
-                                      <w14:gs w14:pos="97000">
-                                        <w14:schemeClr w14:val="bg1"/>
-                                      </w14:gs>
-                                    </w14:gsLst>
-                                    <w14:path w14:path="circle">
-                                      <w14:fillToRect w14:l="0" w14:t="100000" w14:r="100000" w14:b="0"/>
-                                    </w14:path>
-                                  </w14:gradFill>
-                                </w14:textFill>
                               </w:rPr>
                               <w:t>кг</w:t>
                             </w:r>
@@ -237,34 +116,9 @@
                             <w:r>
                               <w:rPr>
                                 <w:b/>
-                                <w:color w:val="FF0000"/>
+                                <w:color w:val="000000" w:themeColor="text1"/>
                                 <w:sz w:val="44"/>
                                 <w:szCs w:val="44"/>
-                                <w14:textFill>
-                                  <w14:gradFill>
-                                    <w14:gsLst>
-                                      <w14:gs w14:pos="0">
-                                        <w14:srgbClr w14:val="FF0000"/>
-                                      </w14:gs>
-                                      <w14:gs w14:pos="46000">
-                                        <w14:schemeClr w14:val="accent5">
-                                          <w14:lumMod w14:val="89000"/>
-                                        </w14:schemeClr>
-                                      </w14:gs>
-                                      <w14:gs w14:pos="46000">
-                                        <w14:schemeClr w14:val="accent5">
-                                          <w14:lumMod w14:val="75000"/>
-                                        </w14:schemeClr>
-                                      </w14:gs>
-                                      <w14:gs w14:pos="97000">
-                                        <w14:schemeClr w14:val="bg1"/>
-                                      </w14:gs>
-                                    </w14:gsLst>
-                                    <w14:path w14:path="circle">
-                                      <w14:fillToRect w14:l="0" w14:t="100000" w14:r="100000" w14:b="0"/>
-                                    </w14:path>
-                                  </w14:gradFill>
-                                </w14:textFill>
                               </w:rPr>
                               <w:t xml:space="preserve"> / kg</w:t>
                             </w:r>
@@ -285,10 +139,7 @@
           </mc:Choice>
           <mc:Fallback>
             <w:pict>
-              <v:rect id="TextTitle" o:spid="_x0000_s1026" style="position:absolute;margin-left:345.05pt;margin-top:-48.6pt;width:412.35pt;height:72.95pt;z-index:251716608;visibility:visible;mso-wrap-style:square;mso-wrap-distance-left:9pt;mso-wrap-distance-top:0;mso-wrap-distance-right:9pt;mso-wrap-distance-bottom:0;mso-position-horizontal:absolute;mso-position-horizontal-relative:text;mso-position-vertical:absolute;mso-position-vertical-relative:text;v-text-anchor:middle" o:gfxdata="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" fillcolor="#101010 [3024]" strokecolor="black [3200]" strokeweight=".5pt">
-                <v:fill color2="black [3168]" rotate="t" colors="0 #454545;.5 black;1 black" focus="100%" type="gradient">
-                  <o:fill v:ext="view" type="gradientUnscaled"/>
-                </v:fill>
+              <v:rect id="TextTitle" o:spid="_x0000_s1026" style="position:absolute;margin-left:345.05pt;margin-top:-48.6pt;width:412.35pt;height:72.95pt;z-index:251716608;visibility:visible;mso-wrap-style:square;mso-wrap-distance-left:9pt;mso-wrap-distance-top:0;mso-wrap-distance-right:9pt;mso-wrap-distance-bottom:0;mso-position-horizontal:absolute;mso-position-horizontal-relative:text;mso-position-vertical:absolute;mso-position-vertical-relative:text;v-text-anchor:middle" o:gfxdata="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" fillcolor="white [3201]" stroked="f" strokeweight="1pt">
                 <v:textbox>
                   <w:txbxContent>
                     <w:p>
@@ -296,105 +147,19 @@
                         <w:jc w:val="center"/>
                         <w:rPr>
                           <w:b/>
-                          <w:color w:val="FF0000"/>
+                          <w:color w:val="000000" w:themeColor="text1"/>
                           <w:sz w:val="44"/>
                           <w:szCs w:val="44"/>
-                          <w14:textFill>
-                            <w14:gradFill>
-                              <w14:gsLst>
-                                <w14:gs w14:pos="0">
-                                  <w14:srgbClr w14:val="FF0000"/>
-                                </w14:gs>
-                                <w14:gs w14:pos="46000">
-                                  <w14:schemeClr w14:val="accent5">
-                                    <w14:lumMod w14:val="89000"/>
-                                  </w14:schemeClr>
-                                </w14:gs>
-                                <w14:gs w14:pos="46000">
-                                  <w14:schemeClr w14:val="accent5">
-                                    <w14:lumMod w14:val="75000"/>
-                                  </w14:schemeClr>
-                                </w14:gs>
-                                <w14:gs w14:pos="97000">
-                                  <w14:schemeClr w14:val="bg1"/>
-                                </w14:gs>
-                              </w14:gsLst>
-                              <w14:path w14:path="circle">
-                                <w14:fillToRect w14:l="0" w14:t="100000" w14:r="100000" w14:b="0"/>
-                              </w14:path>
-                            </w14:gradFill>
-                          </w14:textFill>
                         </w:rPr>
                       </w:pPr>
                       <w:r>
                         <w:rPr>
                           <w:b/>
-                          <w:color w:val="FF0000"/>
+                          <w:color w:val="000000" w:themeColor="text1"/>
                           <w:sz w:val="44"/>
                           <w:szCs w:val="44"/>
-                          <w14:textFill>
-                            <w14:gradFill>
-                              <w14:gsLst>
-                                <w14:gs w14:pos="0">
-                                  <w14:srgbClr w14:val="FF0000"/>
-                                </w14:gs>
-                                <w14:gs w14:pos="46000">
-                                  <w14:schemeClr w14:val="accent5">
-                                    <w14:lumMod w14:val="89000"/>
-                                  </w14:schemeClr>
-                                </w14:gs>
-                                <w14:gs w14:pos="46000">
-                                  <w14:schemeClr w14:val="accent5">
-                                    <w14:lumMod w14:val="75000"/>
-                                  </w14:schemeClr>
-                                </w14:gs>
-                                <w14:gs w14:pos="97000">
-                                  <w14:schemeClr w14:val="bg1"/>
-                                </w14:gs>
-                              </w14:gsLst>
-                              <w14:path w14:path="circle">
-                                <w14:fillToRect w14:l="0" w14:t="100000" w14:r="100000" w14:b="0"/>
-                              </w14:path>
-                            </w14:gradFill>
-                          </w14:textFill>
-                        </w:rPr>
-                        <w:t>ПІДЛІТКИ-1 (2005-20</w:t>
-                      </w:r>
-                      <w:bookmarkStart w:id="1" w:name="_GoBack"/>
-                      <w:bookmarkEnd w:id="1"/>
-                      <w:r>
-                        <w:rPr>
-                          <w:b/>
-                          <w:color w:val="FF0000"/>
-                          <w:sz w:val="44"/>
-                          <w:szCs w:val="44"/>
-                          <w14:textFill>
-                            <w14:gradFill>
-                              <w14:gsLst>
-                                <w14:gs w14:pos="0">
-                                  <w14:srgbClr w14:val="FF0000"/>
-                                </w14:gs>
-                                <w14:gs w14:pos="46000">
-                                  <w14:schemeClr w14:val="accent5">
-                                    <w14:lumMod w14:val="89000"/>
-                                  </w14:schemeClr>
-                                </w14:gs>
-                                <w14:gs w14:pos="46000">
-                                  <w14:schemeClr w14:val="accent5">
-                                    <w14:lumMod w14:val="75000"/>
-                                  </w14:schemeClr>
-                                </w14:gs>
-                                <w14:gs w14:pos="97000">
-                                  <w14:schemeClr w14:val="bg1"/>
-                                </w14:gs>
-                              </w14:gsLst>
-                              <w14:path w14:path="circle">
-                                <w14:fillToRect w14:l="0" w14:t="100000" w14:r="100000" w14:b="0"/>
-                              </w14:path>
-                            </w14:gradFill>
-                          </w14:textFill>
-                        </w:rPr>
-                        <w:t>07)</w:t>
+                        </w:rPr>
+                        <w:t>ПІДЛІТКИ-1 (2005-2007)</w:t>
                       </w:r>
                     </w:p>
                     <w:p>
@@ -402,67 +167,17 @@
                         <w:jc w:val="center"/>
                         <w:rPr>
                           <w:b/>
-                          <w:color w:val="FF0000"/>
+                          <w:color w:val="000000" w:themeColor="text1"/>
                           <w:sz w:val="44"/>
                           <w:szCs w:val="44"/>
-                          <w14:textFill>
-                            <w14:gradFill>
-                              <w14:gsLst>
-                                <w14:gs w14:pos="0">
-                                  <w14:srgbClr w14:val="FF0000"/>
-                                </w14:gs>
-                                <w14:gs w14:pos="46000">
-                                  <w14:schemeClr w14:val="accent5">
-                                    <w14:lumMod w14:val="89000"/>
-                                  </w14:schemeClr>
-                                </w14:gs>
-                                <w14:gs w14:pos="46000">
-                                  <w14:schemeClr w14:val="accent5">
-                                    <w14:lumMod w14:val="75000"/>
-                                  </w14:schemeClr>
-                                </w14:gs>
-                                <w14:gs w14:pos="97000">
-                                  <w14:schemeClr w14:val="bg1"/>
-                                </w14:gs>
-                              </w14:gsLst>
-                              <w14:path w14:path="circle">
-                                <w14:fillToRect w14:l="0" w14:t="100000" w14:r="100000" w14:b="0"/>
-                              </w14:path>
-                            </w14:gradFill>
-                          </w14:textFill>
                         </w:rPr>
                       </w:pPr>
                       <w:r>
                         <w:rPr>
                           <w:b/>
-                          <w:color w:val="FF0000"/>
+                          <w:color w:val="000000" w:themeColor="text1"/>
                           <w:sz w:val="44"/>
                           <w:szCs w:val="44"/>
-                          <w14:textFill>
-                            <w14:gradFill>
-                              <w14:gsLst>
-                                <w14:gs w14:pos="0">
-                                  <w14:srgbClr w14:val="FF0000"/>
-                                </w14:gs>
-                                <w14:gs w14:pos="46000">
-                                  <w14:schemeClr w14:val="accent5">
-                                    <w14:lumMod w14:val="89000"/>
-                                  </w14:schemeClr>
-                                </w14:gs>
-                                <w14:gs w14:pos="46000">
-                                  <w14:schemeClr w14:val="accent5">
-                                    <w14:lumMod w14:val="75000"/>
-                                  </w14:schemeClr>
-                                </w14:gs>
-                                <w14:gs w14:pos="97000">
-                                  <w14:schemeClr w14:val="bg1"/>
-                                </w14:gs>
-                              </w14:gsLst>
-                              <w14:path w14:path="circle">
-                                <w14:fillToRect w14:l="0" w14:t="100000" w14:r="100000" w14:b="0"/>
-                              </w14:path>
-                            </w14:gradFill>
-                          </w14:textFill>
                         </w:rPr>
                         <w:t xml:space="preserve">- 33 </w:t>
                       </w:r>
@@ -470,34 +185,9 @@
                       <w:r>
                         <w:rPr>
                           <w:b/>
-                          <w:color w:val="FF0000"/>
+                          <w:color w:val="000000" w:themeColor="text1"/>
                           <w:sz w:val="44"/>
                           <w:szCs w:val="44"/>
-                          <w14:textFill>
-                            <w14:gradFill>
-                              <w14:gsLst>
-                                <w14:gs w14:pos="0">
-                                  <w14:srgbClr w14:val="FF0000"/>
-                                </w14:gs>
-                                <w14:gs w14:pos="46000">
-                                  <w14:schemeClr w14:val="accent5">
-                                    <w14:lumMod w14:val="89000"/>
-                                  </w14:schemeClr>
-                                </w14:gs>
-                                <w14:gs w14:pos="46000">
-                                  <w14:schemeClr w14:val="accent5">
-                                    <w14:lumMod w14:val="75000"/>
-                                  </w14:schemeClr>
-                                </w14:gs>
-                                <w14:gs w14:pos="97000">
-                                  <w14:schemeClr w14:val="bg1"/>
-                                </w14:gs>
-                              </w14:gsLst>
-                              <w14:path w14:path="circle">
-                                <w14:fillToRect w14:l="0" w14:t="100000" w14:r="100000" w14:b="0"/>
-                              </w14:path>
-                            </w14:gradFill>
-                          </w14:textFill>
                         </w:rPr>
                         <w:t>кг</w:t>
                       </w:r>
@@ -505,34 +195,9 @@
                       <w:r>
                         <w:rPr>
                           <w:b/>
-                          <w:color w:val="FF0000"/>
+                          <w:color w:val="000000" w:themeColor="text1"/>
                           <w:sz w:val="44"/>
                           <w:szCs w:val="44"/>
-                          <w14:textFill>
-                            <w14:gradFill>
-                              <w14:gsLst>
-                                <w14:gs w14:pos="0">
-                                  <w14:srgbClr w14:val="FF0000"/>
-                                </w14:gs>
-                                <w14:gs w14:pos="46000">
-                                  <w14:schemeClr w14:val="accent5">
-                                    <w14:lumMod w14:val="89000"/>
-                                  </w14:schemeClr>
-                                </w14:gs>
-                                <w14:gs w14:pos="46000">
-                                  <w14:schemeClr w14:val="accent5">
-                                    <w14:lumMod w14:val="75000"/>
-                                  </w14:schemeClr>
-                                </w14:gs>
-                                <w14:gs w14:pos="97000">
-                                  <w14:schemeClr w14:val="bg1"/>
-                                </w14:gs>
-                              </w14:gsLst>
-                              <w14:path w14:path="circle">
-                                <w14:fillToRect w14:l="0" w14:t="100000" w14:r="100000" w14:b="0"/>
-                              </w14:path>
-                            </w14:gradFill>
-                          </w14:textFill>
                         </w:rPr>
                         <w:t xml:space="preserve"> / kg</w:t>
                       </w:r>
@@ -547,6 +212,7 @@
       <w:r>
         <w:rPr>
           <w:rFonts w:cstheme="minorHAnsi"/>
+          <w:noProof/>
         </w:rPr>
         <mc:AlternateContent>
           <mc:Choice Requires="wps">
@@ -632,6 +298,7 @@
       <w:r>
         <w:rPr>
           <w:rFonts w:cstheme="minorHAnsi"/>
+          <w:noProof/>
         </w:rPr>
         <mc:AlternateContent>
           <mc:Choice Requires="wps">
@@ -706,6 +373,7 @@
       <w:r>
         <w:rPr>
           <w:rFonts w:cstheme="minorHAnsi"/>
+          <w:noProof/>
         </w:rPr>
         <mc:AlternateContent>
           <mc:Choice Requires="wps">
@@ -780,6 +448,7 @@
       <w:r>
         <w:rPr>
           <w:rFonts w:cstheme="minorHAnsi"/>
+          <w:noProof/>
         </w:rPr>
         <mc:AlternateContent>
           <mc:Choice Requires="wps">
@@ -854,6 +523,7 @@
       <w:r>
         <w:rPr>
           <w:rFonts w:cstheme="minorHAnsi"/>
+          <w:noProof/>
         </w:rPr>
         <mc:AlternateContent>
           <mc:Choice Requires="wps">
@@ -928,6 +598,7 @@
       <w:r>
         <w:rPr>
           <w:rFonts w:cstheme="minorHAnsi"/>
+          <w:noProof/>
         </w:rPr>
         <mc:AlternateContent>
           <mc:Choice Requires="wps">
@@ -1002,6 +673,7 @@
       <w:r>
         <w:rPr>
           <w:rFonts w:cstheme="minorHAnsi"/>
+          <w:noProof/>
         </w:rPr>
         <mc:AlternateContent>
           <mc:Choice Requires="wps">
@@ -1076,6 +748,7 @@
       <w:r>
         <w:rPr>
           <w:rFonts w:cstheme="minorHAnsi"/>
+          <w:noProof/>
         </w:rPr>
         <mc:AlternateContent>
           <mc:Choice Requires="wps">
@@ -1150,6 +823,7 @@
       <w:r>
         <w:rPr>
           <w:rFonts w:cstheme="minorHAnsi"/>
+          <w:noProof/>
         </w:rPr>
         <mc:AlternateContent>
           <mc:Choice Requires="wps">
@@ -1224,6 +898,7 @@
       <w:r>
         <w:rPr>
           <w:rFonts w:cstheme="minorHAnsi"/>
+          <w:noProof/>
         </w:rPr>
         <mc:AlternateContent>
           <mc:Choice Requires="wps">
@@ -1298,6 +973,7 @@
       <w:r>
         <w:rPr>
           <w:rFonts w:cstheme="minorHAnsi"/>
+          <w:noProof/>
         </w:rPr>
         <mc:AlternateContent>
           <mc:Choice Requires="wps">
@@ -1372,6 +1048,7 @@
       <w:r>
         <w:rPr>
           <w:rFonts w:cstheme="minorHAnsi"/>
+          <w:noProof/>
         </w:rPr>
         <mc:AlternateContent>
           <mc:Choice Requires="wps">
@@ -1446,6 +1123,7 @@
       <w:r>
         <w:rPr>
           <w:rFonts w:cstheme="minorHAnsi"/>
+          <w:noProof/>
         </w:rPr>
         <mc:AlternateContent>
           <mc:Choice Requires="wps">
@@ -1622,6 +1300,7 @@
       <w:r>
         <w:rPr>
           <w:rFonts w:cstheme="minorHAnsi"/>
+          <w:noProof/>
         </w:rPr>
         <mc:AlternateContent>
           <mc:Choice Requires="wps">
@@ -1798,6 +1477,7 @@
       <w:r>
         <w:rPr>
           <w:rFonts w:cstheme="minorHAnsi"/>
+          <w:noProof/>
         </w:rPr>
         <mc:AlternateContent>
           <mc:Choice Requires="wps">
@@ -1869,6 +1549,7 @@
       <w:r>
         <w:rPr>
           <w:rFonts w:cstheme="minorHAnsi"/>
+          <w:noProof/>
         </w:rPr>
         <mc:AlternateContent>
           <mc:Choice Requires="wps">
@@ -1940,6 +1621,7 @@
       <w:r>
         <w:rPr>
           <w:rFonts w:cstheme="minorHAnsi"/>
+          <w:noProof/>
         </w:rPr>
         <mc:AlternateContent>
           <mc:Choice Requires="wps">
@@ -2116,6 +1798,7 @@
       <w:r>
         <w:rPr>
           <w:rFonts w:cstheme="minorHAnsi"/>
+          <w:noProof/>
         </w:rPr>
         <mc:AlternateContent>
           <mc:Choice Requires="wps">
@@ -2292,6 +1975,7 @@
       <w:r>
         <w:rPr>
           <w:rFonts w:cstheme="minorHAnsi"/>
+          <w:noProof/>
         </w:rPr>
         <mc:AlternateContent>
           <mc:Choice Requires="wps">
@@ -2363,6 +2047,7 @@
       <w:r>
         <w:rPr>
           <w:rFonts w:cstheme="minorHAnsi"/>
+          <w:noProof/>
         </w:rPr>
         <mc:AlternateContent>
           <mc:Choice Requires="wps">
@@ -2434,6 +2119,7 @@
       <w:r>
         <w:rPr>
           <w:rFonts w:cstheme="minorHAnsi"/>
+          <w:noProof/>
         </w:rPr>
         <mc:AlternateContent>
           <mc:Choice Requires="wps">
@@ -2614,6 +2300,7 @@
       <w:r>
         <w:rPr>
           <w:rFonts w:cstheme="minorHAnsi"/>
+          <w:noProof/>
         </w:rPr>
         <mc:AlternateContent>
           <mc:Choice Requires="wps">
@@ -2794,6 +2481,7 @@
       <w:r>
         <w:rPr>
           <w:rFonts w:cstheme="minorHAnsi"/>
+          <w:noProof/>
         </w:rPr>
         <mc:AlternateContent>
           <mc:Choice Requires="wps">
@@ -2869,6 +2557,7 @@
       <w:r>
         <w:rPr>
           <w:rFonts w:cstheme="minorHAnsi"/>
+          <w:noProof/>
         </w:rPr>
         <mc:AlternateContent>
           <mc:Choice Requires="wps">
@@ -2944,6 +2633,7 @@
       <w:r>
         <w:rPr>
           <w:rFonts w:cstheme="minorHAnsi"/>
+          <w:noProof/>
         </w:rPr>
         <mc:AlternateContent>
           <mc:Choice Requires="wps">
@@ -3124,6 +2814,7 @@
       <w:r>
         <w:rPr>
           <w:rFonts w:cstheme="minorHAnsi"/>
+          <w:noProof/>
         </w:rPr>
         <mc:AlternateContent>
           <mc:Choice Requires="wps">
@@ -3304,6 +2995,7 @@
       <w:r>
         <w:rPr>
           <w:rFonts w:cstheme="minorHAnsi"/>
+          <w:noProof/>
         </w:rPr>
         <mc:AlternateContent>
           <mc:Choice Requires="wps">
@@ -3379,6 +3071,7 @@
       <w:r>
         <w:rPr>
           <w:rFonts w:cstheme="minorHAnsi"/>
+          <w:noProof/>
         </w:rPr>
         <mc:AlternateContent>
           <mc:Choice Requires="wps">
@@ -3454,6 +3147,7 @@
       <w:r>
         <w:rPr>
           <w:rFonts w:cstheme="minorHAnsi"/>
+          <w:noProof/>
         </w:rPr>
         <mc:AlternateContent>
           <mc:Choice Requires="wps">
@@ -3521,6 +3215,7 @@
       <w:r>
         <w:rPr>
           <w:rFonts w:cstheme="minorHAnsi"/>
+          <w:noProof/>
         </w:rPr>
         <mc:AlternateContent>
           <mc:Choice Requires="wps">
@@ -3588,6 +3283,7 @@
       <w:r>
         <w:rPr>
           <w:rFonts w:cstheme="minorHAnsi"/>
+          <w:noProof/>
         </w:rPr>
         <mc:AlternateContent>
           <mc:Choice Requires="wps">
@@ -3768,6 +3464,7 @@
       <w:r>
         <w:rPr>
           <w:rFonts w:cstheme="minorHAnsi"/>
+          <w:noProof/>
         </w:rPr>
         <mc:AlternateContent>
           <mc:Choice Requires="wps">
@@ -3948,6 +3645,7 @@
       <w:r>
         <w:rPr>
           <w:rFonts w:cstheme="minorHAnsi"/>
+          <w:noProof/>
         </w:rPr>
         <mc:AlternateContent>
           <mc:Choice Requires="wps">
@@ -4015,6 +3713,7 @@
       <w:r>
         <w:rPr>
           <w:rFonts w:cstheme="minorHAnsi"/>
+          <w:noProof/>
         </w:rPr>
         <mc:AlternateContent>
           <mc:Choice Requires="wps">
@@ -4082,6 +3781,7 @@
       <w:r>
         <w:rPr>
           <w:rFonts w:cstheme="minorHAnsi"/>
+          <w:noProof/>
         </w:rPr>
         <mc:AlternateContent>
           <mc:Choice Requires="wps">
@@ -4262,6 +3962,7 @@
       <w:r>
         <w:rPr>
           <w:rFonts w:cstheme="minorHAnsi"/>
+          <w:noProof/>
         </w:rPr>
         <mc:AlternateContent>
           <mc:Choice Requires="wps">
@@ -4442,6 +4143,7 @@
       <w:r>
         <w:rPr>
           <w:rFonts w:cstheme="minorHAnsi"/>
+          <w:noProof/>
         </w:rPr>
         <mc:AlternateContent>
           <mc:Choice Requires="wps">
@@ -4505,6 +4207,7 @@
       <w:r>
         <w:rPr>
           <w:rFonts w:cstheme="minorHAnsi"/>
+          <w:noProof/>
         </w:rPr>
         <mc:AlternateContent>
           <mc:Choice Requires="wps">
@@ -4568,6 +4271,7 @@
       <w:r>
         <w:rPr>
           <w:rFonts w:cstheme="minorHAnsi"/>
+          <w:noProof/>
         </w:rPr>
         <mc:AlternateContent>
           <mc:Choice Requires="wps">
@@ -4744,6 +4448,7 @@
       <w:r>
         <w:rPr>
           <w:rFonts w:cstheme="minorHAnsi"/>
+          <w:noProof/>
         </w:rPr>
         <mc:AlternateContent>
           <mc:Choice Requires="wps">
@@ -4920,6 +4625,7 @@
       <w:r>
         <w:rPr>
           <w:rFonts w:cstheme="minorHAnsi"/>
+          <w:noProof/>
         </w:rPr>
         <mc:AlternateContent>
           <mc:Choice Requires="wps">
@@ -4983,6 +4689,7 @@
       <w:r>
         <w:rPr>
           <w:rFonts w:cstheme="minorHAnsi"/>
+          <w:noProof/>
         </w:rPr>
         <mc:AlternateContent>
           <mc:Choice Requires="wps">
@@ -5046,6 +4753,7 @@
       <w:r>
         <w:rPr>
           <w:rFonts w:cstheme="minorHAnsi"/>
+          <w:noProof/>
         </w:rPr>
         <mc:AlternateContent>
           <mc:Choice Requires="wps">
@@ -5222,6 +4930,7 @@
       <w:r>
         <w:rPr>
           <w:rFonts w:cstheme="minorHAnsi"/>
+          <w:noProof/>
         </w:rPr>
         <mc:AlternateContent>
           <mc:Choice Requires="wps">
@@ -6134,7 +5843,7 @@
 </file>
 
 <file path=customXml/itemProps1.xml><?xml version="1.0" encoding="utf-8"?>
-<ds:datastoreItem xmlns:ds="http://schemas.openxmlformats.org/officeDocument/2006/customXml" ds:itemID="{8E4BF986-CA0E-4CF9-8099-91EFBDC119FB}">
+<ds:datastoreItem xmlns:ds="http://schemas.openxmlformats.org/officeDocument/2006/customXml" ds:itemID="{13BFA7E0-BF63-4B52-8C45-10BF43810EB0}">
   <ds:schemaRefs>
     <ds:schemaRef ds:uri="http://schemas.openxmlformats.org/officeDocument/2006/bibliography"/>
   </ds:schemaRefs>

</xml_diff>

<commit_message>
#6 Add tiger image to out templates
</commit_message>
<xml_diff>
--- a/TigerGenerator/TigerGenerator.Controls/Templates/Template16.docx
+++ b/TigerGenerator/TigerGenerator.Controls/Templates/Template16.docx
@@ -15,18 +15,79 @@
           <w:rFonts w:cstheme="minorHAnsi"/>
           <w:noProof/>
         </w:rPr>
+        <w:drawing>
+          <wp:anchor distT="0" distB="0" distL="114300" distR="114300" simplePos="0" relativeHeight="251717632" behindDoc="1" locked="0" layoutInCell="1" allowOverlap="1">
+            <wp:simplePos x="0" y="0"/>
+            <wp:positionH relativeFrom="margin">
+              <wp:align>center</wp:align>
+            </wp:positionH>
+            <wp:positionV relativeFrom="paragraph">
+              <wp:posOffset>685800</wp:posOffset>
+            </wp:positionV>
+            <wp:extent cx="1576598" cy="1504950"/>
+            <wp:effectExtent l="0" t="0" r="5080" b="0"/>
+            <wp:wrapNone/>
+            <wp:docPr id="1" name="Picture 1"/>
+            <wp:cNvGraphicFramePr>
+              <a:graphicFrameLocks xmlns:a="http://schemas.openxmlformats.org/drawingml/2006/main" noChangeAspect="1"/>
+            </wp:cNvGraphicFramePr>
+            <a:graphic xmlns:a="http://schemas.openxmlformats.org/drawingml/2006/main">
+              <a:graphicData uri="http://schemas.openxmlformats.org/drawingml/2006/picture">
+                <pic:pic xmlns:pic="http://schemas.openxmlformats.org/drawingml/2006/picture">
+                  <pic:nvPicPr>
+                    <pic:cNvPr id="1" name="TigerLogo.png"/>
+                    <pic:cNvPicPr/>
+                  </pic:nvPicPr>
+                  <pic:blipFill>
+                    <a:blip r:embed="rId5" cstate="print">
+                      <a:extLst>
+                        <a:ext uri="{28A0092B-C50C-407E-A947-70E740481C1C}">
+                          <a14:useLocalDpi xmlns:a14="http://schemas.microsoft.com/office/drawing/2010/main" val="0"/>
+                        </a:ext>
+                      </a:extLst>
+                    </a:blip>
+                    <a:stretch>
+                      <a:fillRect/>
+                    </a:stretch>
+                  </pic:blipFill>
+                  <pic:spPr>
+                    <a:xfrm>
+                      <a:off x="0" y="0"/>
+                      <a:ext cx="1576598" cy="1504950"/>
+                    </a:xfrm>
+                    <a:prstGeom prst="rect">
+                      <a:avLst/>
+                    </a:prstGeom>
+                  </pic:spPr>
+                </pic:pic>
+              </a:graphicData>
+            </a:graphic>
+            <wp14:sizeRelH relativeFrom="margin">
+              <wp14:pctWidth>0</wp14:pctWidth>
+            </wp14:sizeRelH>
+            <wp14:sizeRelV relativeFrom="margin">
+              <wp14:pctHeight>0</wp14:pctHeight>
+            </wp14:sizeRelV>
+          </wp:anchor>
+        </w:drawing>
+      </w:r>
+      <w:r>
+        <w:rPr>
+          <w:rFonts w:cstheme="minorHAnsi"/>
+          <w:noProof/>
+        </w:rPr>
         <mc:AlternateContent>
           <mc:Choice Requires="wps">
             <w:drawing>
               <wp:anchor distT="0" distB="0" distL="114300" distR="114300" simplePos="0" relativeHeight="251716608" behindDoc="0" locked="0" layoutInCell="1" allowOverlap="1">
                 <wp:simplePos x="0" y="0"/>
                 <wp:positionH relativeFrom="column">
-                  <wp:posOffset>4381995</wp:posOffset>
+                  <wp:posOffset>4381500</wp:posOffset>
                 </wp:positionH>
                 <wp:positionV relativeFrom="paragraph">
-                  <wp:posOffset>-617517</wp:posOffset>
+                  <wp:posOffset>-619125</wp:posOffset>
                 </wp:positionV>
-                <wp:extent cx="5237018" cy="926275"/>
+                <wp:extent cx="5236845" cy="925830"/>
                 <wp:effectExtent l="0" t="0" r="1905" b="7620"/>
                 <wp:wrapNone/>
                 <wp:docPr id="16" name="TextTitle"/>
@@ -38,7 +99,7 @@
                       <wps:spPr>
                         <a:xfrm>
                           <a:off x="0" y="0"/>
-                          <a:ext cx="5237018" cy="926275"/>
+                          <a:ext cx="5236845" cy="925830"/>
                         </a:xfrm>
                         <a:prstGeom prst="rect">
                           <a:avLst/>
@@ -139,7 +200,7 @@
           </mc:Choice>
           <mc:Fallback>
             <w:pict>
-              <v:rect id="TextTitle" o:spid="_x0000_s1026" style="position:absolute;margin-left:345.05pt;margin-top:-48.6pt;width:412.35pt;height:72.95pt;z-index:251716608;visibility:visible;mso-wrap-style:square;mso-wrap-distance-left:9pt;mso-wrap-distance-top:0;mso-wrap-distance-right:9pt;mso-wrap-distance-bottom:0;mso-position-horizontal:absolute;mso-position-horizontal-relative:text;mso-position-vertical:absolute;mso-position-vertical-relative:text;v-text-anchor:middle" o:gfxdata="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" fillcolor="white [3201]" stroked="f" strokeweight="1pt">
+              <v:rect id="TextTitle" o:spid="_x0000_s1026" style="position:absolute;margin-left:345pt;margin-top:-48.75pt;width:412.35pt;height:72.9pt;z-index:251716608;visibility:visible;mso-wrap-style:square;mso-wrap-distance-left:9pt;mso-wrap-distance-top:0;mso-wrap-distance-right:9pt;mso-wrap-distance-bottom:0;mso-position-horizontal:absolute;mso-position-horizontal-relative:text;mso-position-vertical:absolute;mso-position-vertical-relative:text;v-text-anchor:middle" o:gfxdata="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" fillcolor="white [3201]" stroked="f" strokeweight="1pt">
                 <v:textbox>
                   <w:txbxContent>
                     <w:p>
@@ -5843,7 +5904,7 @@
 </file>
 
 <file path=customXml/itemProps1.xml><?xml version="1.0" encoding="utf-8"?>
-<ds:datastoreItem xmlns:ds="http://schemas.openxmlformats.org/officeDocument/2006/customXml" ds:itemID="{13BFA7E0-BF63-4B52-8C45-10BF43810EB0}">
+<ds:datastoreItem xmlns:ds="http://schemas.openxmlformats.org/officeDocument/2006/customXml" ds:itemID="{B23EAFD3-85E4-45CB-BB5A-95F5FDAC4357}">
   <ds:schemaRefs>
     <ds:schemaRef ds:uri="http://schemas.openxmlformats.org/officeDocument/2006/bibliography"/>
   </ds:schemaRefs>

</xml_diff>